<commit_message>
Added more text for the kinematic slam section. Improved pose graph figure.
</commit_message>
<xml_diff>
--- a/img/pose_graph.docx
+++ b/img/pose_graph.docx
@@ -2,9 +2,9 @@
 <file path=word/document.xml><?xml version="1.0" encoding="utf-8"?>
 <w:document xmlns:wpc="http://schemas.microsoft.com/office/word/2010/wordprocessingCanvas" xmlns:mc="http://schemas.openxmlformats.org/markup-compatibility/2006" xmlns:o="urn:schemas-microsoft-com:office:office" xmlns:r="http://schemas.openxmlformats.org/officeDocument/2006/relationships" xmlns:m="http://schemas.openxmlformats.org/officeDocument/2006/math" xmlns:v="urn:schemas-microsoft-com:vml" xmlns:wp14="http://schemas.microsoft.com/office/word/2010/wordprocessingDrawing" xmlns:wp="http://schemas.openxmlformats.org/drawingml/2006/wordprocessingDrawing" xmlns:w10="urn:schemas-microsoft-com:office:word" xmlns:w="http://schemas.openxmlformats.org/wordprocessingml/2006/main" xmlns:w14="http://schemas.microsoft.com/office/word/2010/wordml" xmlns:wpg="http://schemas.microsoft.com/office/word/2010/wordprocessingGroup" xmlns:wpi="http://schemas.microsoft.com/office/word/2010/wordprocessingInk" xmlns:wne="http://schemas.microsoft.com/office/word/2006/wordml" xmlns:wps="http://schemas.microsoft.com/office/word/2010/wordprocessingShape" mc:Ignorable="w14 wp14">
   <w:body>
+    <w:bookmarkStart w:id="0" w:name="_GoBack"/>
+    <w:bookmarkEnd w:id="0"/>
     <w:p>
-      <w:bookmarkStart w:id="0" w:name="_GoBack"/>
-      <w:bookmarkEnd w:id="0"/>
       <w:r>
         <w:rPr>
           <w:noProof/>
@@ -2388,7 +2388,7 @@
                                         <w:sz w:val="48"/>
                                         <w:szCs w:val="48"/>
                                       </w:rPr>
-                                      <m:t>T</m:t>
+                                      <m:t>e</m:t>
                                     </m:r>
                                   </m:e>
                                   <m:sub>
@@ -2410,7 +2410,7 @@
                                             <w:sz w:val="48"/>
                                             <w:szCs w:val="48"/>
                                           </w:rPr>
-                                          <m:t>L</m:t>
+                                          <m:t>m</m:t>
                                         </m:r>
                                       </m:e>
                                       <m:sub>
@@ -2485,6 +2485,10 @@
           </mc:Choice>
           <mc:Fallback>
             <w:pict>
+              <v:shapetype id="_x0000_t202" coordsize="21600,21600" o:spt="202" path="m,l,21600r21600,l21600,xe">
+                <v:stroke joinstyle="miter"/>
+                <v:path gradientshapeok="t" o:connecttype="rect"/>
+              </v:shapetype>
               <v:shape id="Text Box 49" o:spid="_x0000_s1033" type="#_x0000_t202" style="position:absolute;margin-left:293.1pt;margin-top:-11.15pt;width:57.6pt;height:47.55pt;z-index:251750400;visibility:visible;mso-wrap-style:square;mso-width-percent:0;mso-height-percent:0;mso-wrap-distance-left:9pt;mso-wrap-distance-top:0;mso-wrap-distance-right:9pt;mso-wrap-distance-bottom:0;mso-position-horizontal:absolute;mso-position-horizontal-relative:text;mso-position-vertical:absolute;mso-position-vertical-relative:text;mso-width-percent:0;mso-height-percent:0;mso-width-relative:margin;mso-height-relative:margin;v-text-anchor:top" o:gfxdata="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" filled="f" stroked="f" strokeweight=".5pt">
                 <v:textbox>
                   <w:txbxContent>
@@ -2515,7 +2519,7 @@
                                   <w:sz w:val="48"/>
                                   <w:szCs w:val="48"/>
                                 </w:rPr>
-                                <m:t>T</m:t>
+                                <m:t>e</m:t>
                               </m:r>
                             </m:e>
                             <m:sub>
@@ -2537,7 +2541,7 @@
                                       <w:sz w:val="48"/>
                                       <w:szCs w:val="48"/>
                                     </w:rPr>
-                                    <m:t>L</m:t>
+                                    <m:t>m</m:t>
                                   </m:r>
                                 </m:e>
                                 <m:sub>

</xml_diff>